<commit_message>
Manualen uppdaterad med nya returkoder. OBS! Ändrad kod för lyckad. 0=Lyckad hämtning. 1=Ingen uppdatering finns. Övriga är dokumenterade i manualen.
</commit_message>
<xml_diff>
--- a/manual v4.docx
+++ b/manual v4.docx
@@ -1,6 +1,6 @@
 
 <file path=word/document.xml><?xml version="1.0" encoding="utf-8"?>
-<w:document xmlns:wpc="http://schemas.microsoft.com/office/word/2010/wordprocessingCanvas" xmlns:cx="http://schemas.microsoft.com/office/drawing/2014/chartex" xmlns:cx1="http://schemas.microsoft.com/office/drawing/2015/9/8/chartex" xmlns:cx2="http://schemas.microsoft.com/office/drawing/2015/10/21/chartex" xmlns:cx3="http://schemas.microsoft.com/office/drawing/2016/5/9/chartex" xmlns:cx4="http://schemas.microsoft.com/office/drawing/2016/5/10/chartex" xmlns:cx5="http://schemas.microsoft.com/office/drawing/2016/5/11/chartex" xmlns:cx6="http://schemas.microsoft.com/office/drawing/2016/5/12/chartex" xmlns:cx7="http://schemas.microsoft.com/office/drawing/2016/5/13/chartex" xmlns:cx8="http://schemas.microsoft.com/office/drawing/2016/5/14/chartex" xmlns:mc="http://schemas.openxmlformats.org/markup-compatibility/2006" xmlns:aink="http://schemas.microsoft.com/office/drawing/2016/ink" xmlns:am3d="http://schemas.microsoft.com/office/drawing/2017/model3d" xmlns:o="urn:schemas-microsoft-com:office:office" xmlns:r="http://schemas.openxmlformats.org/officeDocument/2006/relationships" xmlns:m="http://schemas.openxmlformats.org/officeDocument/2006/math" xmlns:v="urn:schemas-microsoft-com:vml" xmlns:wp14="http://schemas.microsoft.com/office/word/2010/wordprocessingDrawing" xmlns:wp="http://schemas.openxmlformats.org/drawingml/2006/wordprocessingDrawing" xmlns:w10="urn:schemas-microsoft-com:office:word" xmlns:w="http://schemas.openxmlformats.org/wordprocessingml/2006/main" xmlns:w14="http://schemas.microsoft.com/office/word/2010/wordml" xmlns:w15="http://schemas.microsoft.com/office/word/2012/wordml" xmlns:w16cid="http://schemas.microsoft.com/office/word/2016/wordml/cid" xmlns:w16se="http://schemas.microsoft.com/office/word/2015/wordml/symex" xmlns:wpg="http://schemas.microsoft.com/office/word/2010/wordprocessingGroup" xmlns:wpi="http://schemas.microsoft.com/office/word/2010/wordprocessingInk" xmlns:wne="http://schemas.microsoft.com/office/word/2006/wordml" xmlns:wps="http://schemas.microsoft.com/office/word/2010/wordprocessingShape" mc:Ignorable="w14 w15 w16se w16cid wp14">
+<w:document xmlns:wpc="http://schemas.microsoft.com/office/word/2010/wordprocessingCanvas" xmlns:cx="http://schemas.microsoft.com/office/drawing/2014/chartex" xmlns:cx1="http://schemas.microsoft.com/office/drawing/2015/9/8/chartex" xmlns:cx2="http://schemas.microsoft.com/office/drawing/2015/10/21/chartex" xmlns:cx3="http://schemas.microsoft.com/office/drawing/2016/5/9/chartex" xmlns:cx4="http://schemas.microsoft.com/office/drawing/2016/5/10/chartex" xmlns:cx5="http://schemas.microsoft.com/office/drawing/2016/5/11/chartex" xmlns:cx6="http://schemas.microsoft.com/office/drawing/2016/5/12/chartex" xmlns:cx7="http://schemas.microsoft.com/office/drawing/2016/5/13/chartex" xmlns:cx8="http://schemas.microsoft.com/office/drawing/2016/5/14/chartex" xmlns:mc="http://schemas.openxmlformats.org/markup-compatibility/2006" xmlns:aink="http://schemas.microsoft.com/office/drawing/2016/ink" xmlns:am3d="http://schemas.microsoft.com/office/drawing/2017/model3d" xmlns:o="urn:schemas-microsoft-com:office:office" xmlns:r="http://schemas.openxmlformats.org/officeDocument/2006/relationships" xmlns:m="http://schemas.openxmlformats.org/officeDocument/2006/math" xmlns:v="urn:schemas-microsoft-com:vml" xmlns:wp14="http://schemas.microsoft.com/office/word/2010/wordprocessingDrawing" xmlns:wp="http://schemas.openxmlformats.org/drawingml/2006/wordprocessingDrawing" xmlns:w10="urn:schemas-microsoft-com:office:word" xmlns:w="http://schemas.openxmlformats.org/wordprocessingml/2006/main" xmlns:w14="http://schemas.microsoft.com/office/word/2010/wordml" xmlns:w15="http://schemas.microsoft.com/office/word/2012/wordml" xmlns:w16cex="http://schemas.microsoft.com/office/word/2018/wordml/cex" xmlns:w16cid="http://schemas.microsoft.com/office/word/2016/wordml/cid" xmlns:w16="http://schemas.microsoft.com/office/word/2018/wordml" xmlns:w16se="http://schemas.microsoft.com/office/word/2015/wordml/symex" xmlns:wpg="http://schemas.microsoft.com/office/word/2010/wordprocessingGroup" xmlns:wpi="http://schemas.microsoft.com/office/word/2010/wordprocessingInk" xmlns:wne="http://schemas.microsoft.com/office/word/2006/wordml" xmlns:wps="http://schemas.microsoft.com/office/word/2010/wordprocessingShape" mc:Ignorable="w14 w15 w16se w16cid w16 w16cex wp14">
   <w:body>
     <w:tbl>
       <w:tblPr>
@@ -717,24 +717,10 @@
           <w:shd w:val="clear" w:color="auto" w:fill="FFFFFF"/>
           <w:lang w:eastAsia="sv-SE"/>
         </w:rPr>
-        <w:t xml:space="preserve"> prgLib=</w:t>
-      </w:r>
-      <w:r>
-        <w:rPr>
-          <w:rFonts w:ascii="Courier New" w:hAnsi="Courier New" w:cs="Courier New"/>
-          <w:color w:val="000000"/>
-          <w:sz w:val="20"/>
-          <w:szCs w:val="20"/>
-          <w:shd w:val="clear" w:color="auto" w:fill="FFFFFF"/>
-          <w:lang w:eastAsia="sv-SE"/>
-        </w:rPr>
-        <w:t>WORK</w:t>
-      </w:r>
-      <w:r>
-        <w:t>;</w:t>
-      </w:r>
-      <w:r>
-        <w:t xml:space="preserve"> Den styr i vilket sas-bibliotek, libname, som programmet sparas i.</w:t>
+        <w:t xml:space="preserve"> prgLib=WORK</w:t>
+      </w:r>
+      <w:r>
+        <w:t>; Den styr i vilket sas-bibliotek, libname, som programmet sparas i.</w:t>
       </w:r>
       <w:r>
         <w:t xml:space="preserve"> Default sparas den i work och försvinner när sas sessionen avslutas.</w:t>
@@ -751,6 +737,114 @@
         <w:pStyle w:val="Rubrikniv2"/>
       </w:pPr>
       <w:r>
+        <w:t>Returkoder</w:t>
+      </w:r>
+    </w:p>
+    <w:tbl>
+      <w:tblPr>
+        <w:tblStyle w:val="Tabellrutnt"/>
+        <w:tblW w:w="0" w:type="auto"/>
+        <w:tblLook w:val="04A0" w:firstRow="1" w:lastRow="0" w:firstColumn="1" w:lastColumn="0" w:noHBand="0" w:noVBand="1"/>
+      </w:tblPr>
+      <w:tblGrid>
+        <w:gridCol w:w="988"/>
+        <w:gridCol w:w="6366"/>
+      </w:tblGrid>
+      <w:tr>
+        <w:tc>
+          <w:tcPr>
+            <w:tcW w:w="988" w:type="dxa"/>
+          </w:tcPr>
+          <w:p>
+            <w:r>
+              <w:t>0</w:t>
+            </w:r>
+          </w:p>
+        </w:tc>
+        <w:tc>
+          <w:tcPr>
+            <w:tcW w:w="6366" w:type="dxa"/>
+          </w:tcPr>
+          <w:p>
+            <w:r>
+              <w:t>Programmet har genomförts utan problem</w:t>
+            </w:r>
+          </w:p>
+        </w:tc>
+      </w:tr>
+      <w:tr>
+        <w:tc>
+          <w:tcPr>
+            <w:tcW w:w="988" w:type="dxa"/>
+          </w:tcPr>
+          <w:p>
+            <w:r>
+              <w:t>1</w:t>
+            </w:r>
+          </w:p>
+        </w:tc>
+        <w:tc>
+          <w:tcPr>
+            <w:tcW w:w="6366" w:type="dxa"/>
+          </w:tcPr>
+          <w:p>
+            <w:r>
+              <w:t>Ingen uppdatering har hittas.</w:t>
+            </w:r>
+          </w:p>
+        </w:tc>
+      </w:tr>
+      <w:tr>
+        <w:tc>
+          <w:tcPr>
+            <w:tcW w:w="988" w:type="dxa"/>
+          </w:tcPr>
+          <w:p>
+            <w:r>
+              <w:t>300</w:t>
+            </w:r>
+          </w:p>
+        </w:tc>
+        <w:tc>
+          <w:tcPr>
+            <w:tcW w:w="6366" w:type="dxa"/>
+          </w:tcPr>
+          <w:p>
+            <w:r>
+              <w:t>Slut på returtexten. Texten tar oväntat slut.</w:t>
+            </w:r>
+          </w:p>
+        </w:tc>
+      </w:tr>
+      <w:tr>
+        <w:tc>
+          <w:tcPr>
+            <w:tcW w:w="988" w:type="dxa"/>
+          </w:tcPr>
+          <w:p>
+            <w:r>
+              <w:t>301</w:t>
+            </w:r>
+          </w:p>
+        </w:tc>
+        <w:tc>
+          <w:tcPr>
+            <w:tcW w:w="6366" w:type="dxa"/>
+          </w:tcPr>
+          <w:p>
+            <w:r>
+              <w:t>Ett fel inträffade när texten lästet.</w:t>
+            </w:r>
+          </w:p>
+        </w:tc>
+      </w:tr>
+    </w:tbl>
+    <w:p/>
+    <w:p>
+      <w:pPr>
+        <w:pStyle w:val="Rubrikniv2"/>
+      </w:pPr>
+      <w:r>
         <w:t>Tips</w:t>
       </w:r>
     </w:p>
@@ -759,7 +853,13 @@
         <w:t xml:space="preserve">Om en hämtad tabell sparas i ett permanent sas-bibliotek hämtas endast </w:t>
       </w:r>
       <w:r>
-        <w:t>nya data nästa gång funktionen körs. Finns inga uppdateringar skrivs det ut i loggen och 0 returneras.</w:t>
+        <w:t xml:space="preserve">nya data nästa gång funktionen körs. Finns inga uppdateringar skrivs det ut i loggen och </w:t>
+      </w:r>
+      <w:r>
+        <w:t>1</w:t>
+      </w:r>
+      <w:r>
+        <w:t xml:space="preserve"> returneras.</w:t>
       </w:r>
     </w:p>
     <w:p>
@@ -785,8 +885,6 @@
       <w:r>
         <w:t>Ekonomi och hållbar utveckling</w:t>
       </w:r>
-      <w:bookmarkStart w:id="5" w:name="_GoBack"/>
-      <w:bookmarkEnd w:id="5"/>
     </w:p>
     <w:sectPr>
       <w:headerReference w:type="even" r:id="rId8"/>
@@ -806,7 +904,7 @@
 </file>
 
 <file path=word/endnotes.xml><?xml version="1.0" encoding="utf-8"?>
-<w:endnotes xmlns:wpc="http://schemas.microsoft.com/office/word/2010/wordprocessingCanvas" xmlns:cx="http://schemas.microsoft.com/office/drawing/2014/chartex" xmlns:cx1="http://schemas.microsoft.com/office/drawing/2015/9/8/chartex" xmlns:cx2="http://schemas.microsoft.com/office/drawing/2015/10/21/chartex" xmlns:cx3="http://schemas.microsoft.com/office/drawing/2016/5/9/chartex" xmlns:cx4="http://schemas.microsoft.com/office/drawing/2016/5/10/chartex" xmlns:cx5="http://schemas.microsoft.com/office/drawing/2016/5/11/chartex" xmlns:cx6="http://schemas.microsoft.com/office/drawing/2016/5/12/chartex" xmlns:cx7="http://schemas.microsoft.com/office/drawing/2016/5/13/chartex" xmlns:cx8="http://schemas.microsoft.com/office/drawing/2016/5/14/chartex" xmlns:mc="http://schemas.openxmlformats.org/markup-compatibility/2006" xmlns:aink="http://schemas.microsoft.com/office/drawing/2016/ink" xmlns:am3d="http://schemas.microsoft.com/office/drawing/2017/model3d" xmlns:o="urn:schemas-microsoft-com:office:office" xmlns:r="http://schemas.openxmlformats.org/officeDocument/2006/relationships" xmlns:m="http://schemas.openxmlformats.org/officeDocument/2006/math" xmlns:v="urn:schemas-microsoft-com:vml" xmlns:wp14="http://schemas.microsoft.com/office/word/2010/wordprocessingDrawing" xmlns:wp="http://schemas.openxmlformats.org/drawingml/2006/wordprocessingDrawing" xmlns:w10="urn:schemas-microsoft-com:office:word" xmlns:w="http://schemas.openxmlformats.org/wordprocessingml/2006/main" xmlns:w14="http://schemas.microsoft.com/office/word/2010/wordml" xmlns:w15="http://schemas.microsoft.com/office/word/2012/wordml" xmlns:w16cid="http://schemas.microsoft.com/office/word/2016/wordml/cid" xmlns:w16se="http://schemas.microsoft.com/office/word/2015/wordml/symex" xmlns:wpg="http://schemas.microsoft.com/office/word/2010/wordprocessingGroup" xmlns:wpi="http://schemas.microsoft.com/office/word/2010/wordprocessingInk" xmlns:wne="http://schemas.microsoft.com/office/word/2006/wordml" xmlns:wps="http://schemas.microsoft.com/office/word/2010/wordprocessingShape" mc:Ignorable="w14 w15 w16se w16cid wp14">
+<w:endnotes xmlns:wpc="http://schemas.microsoft.com/office/word/2010/wordprocessingCanvas" xmlns:cx="http://schemas.microsoft.com/office/drawing/2014/chartex" xmlns:cx1="http://schemas.microsoft.com/office/drawing/2015/9/8/chartex" xmlns:cx2="http://schemas.microsoft.com/office/drawing/2015/10/21/chartex" xmlns:cx3="http://schemas.microsoft.com/office/drawing/2016/5/9/chartex" xmlns:cx4="http://schemas.microsoft.com/office/drawing/2016/5/10/chartex" xmlns:cx5="http://schemas.microsoft.com/office/drawing/2016/5/11/chartex" xmlns:cx6="http://schemas.microsoft.com/office/drawing/2016/5/12/chartex" xmlns:cx7="http://schemas.microsoft.com/office/drawing/2016/5/13/chartex" xmlns:cx8="http://schemas.microsoft.com/office/drawing/2016/5/14/chartex" xmlns:mc="http://schemas.openxmlformats.org/markup-compatibility/2006" xmlns:aink="http://schemas.microsoft.com/office/drawing/2016/ink" xmlns:am3d="http://schemas.microsoft.com/office/drawing/2017/model3d" xmlns:o="urn:schemas-microsoft-com:office:office" xmlns:r="http://schemas.openxmlformats.org/officeDocument/2006/relationships" xmlns:m="http://schemas.openxmlformats.org/officeDocument/2006/math" xmlns:v="urn:schemas-microsoft-com:vml" xmlns:wp14="http://schemas.microsoft.com/office/word/2010/wordprocessingDrawing" xmlns:wp="http://schemas.openxmlformats.org/drawingml/2006/wordprocessingDrawing" xmlns:w10="urn:schemas-microsoft-com:office:word" xmlns:w="http://schemas.openxmlformats.org/wordprocessingml/2006/main" xmlns:w14="http://schemas.microsoft.com/office/word/2010/wordml" xmlns:w15="http://schemas.microsoft.com/office/word/2012/wordml" xmlns:w16cex="http://schemas.microsoft.com/office/word/2018/wordml/cex" xmlns:w16cid="http://schemas.microsoft.com/office/word/2016/wordml/cid" xmlns:w16="http://schemas.microsoft.com/office/word/2018/wordml" xmlns:w16se="http://schemas.microsoft.com/office/word/2015/wordml/symex" xmlns:wpg="http://schemas.microsoft.com/office/word/2010/wordprocessingGroup" xmlns:wpi="http://schemas.microsoft.com/office/word/2010/wordprocessingInk" xmlns:wne="http://schemas.microsoft.com/office/word/2006/wordml" xmlns:wps="http://schemas.microsoft.com/office/word/2010/wordprocessingShape" mc:Ignorable="w14 w15 w16se w16cid w16 w16cex wp14">
   <w:endnote w:type="separator" w:id="-1">
     <w:p>
       <w:r>
@@ -825,7 +923,7 @@
 </file>
 
 <file path=word/footer1.xml><?xml version="1.0" encoding="utf-8"?>
-<w:ftr xmlns:wpc="http://schemas.microsoft.com/office/word/2010/wordprocessingCanvas" xmlns:cx="http://schemas.microsoft.com/office/drawing/2014/chartex" xmlns:cx1="http://schemas.microsoft.com/office/drawing/2015/9/8/chartex" xmlns:cx2="http://schemas.microsoft.com/office/drawing/2015/10/21/chartex" xmlns:cx3="http://schemas.microsoft.com/office/drawing/2016/5/9/chartex" xmlns:cx4="http://schemas.microsoft.com/office/drawing/2016/5/10/chartex" xmlns:cx5="http://schemas.microsoft.com/office/drawing/2016/5/11/chartex" xmlns:cx6="http://schemas.microsoft.com/office/drawing/2016/5/12/chartex" xmlns:cx7="http://schemas.microsoft.com/office/drawing/2016/5/13/chartex" xmlns:cx8="http://schemas.microsoft.com/office/drawing/2016/5/14/chartex" xmlns:mc="http://schemas.openxmlformats.org/markup-compatibility/2006" xmlns:aink="http://schemas.microsoft.com/office/drawing/2016/ink" xmlns:am3d="http://schemas.microsoft.com/office/drawing/2017/model3d" xmlns:o="urn:schemas-microsoft-com:office:office" xmlns:r="http://schemas.openxmlformats.org/officeDocument/2006/relationships" xmlns:m="http://schemas.openxmlformats.org/officeDocument/2006/math" xmlns:v="urn:schemas-microsoft-com:vml" xmlns:wp14="http://schemas.microsoft.com/office/word/2010/wordprocessingDrawing" xmlns:wp="http://schemas.openxmlformats.org/drawingml/2006/wordprocessingDrawing" xmlns:w10="urn:schemas-microsoft-com:office:word" xmlns:w="http://schemas.openxmlformats.org/wordprocessingml/2006/main" xmlns:w14="http://schemas.microsoft.com/office/word/2010/wordml" xmlns:w15="http://schemas.microsoft.com/office/word/2012/wordml" xmlns:w16cid="http://schemas.microsoft.com/office/word/2016/wordml/cid" xmlns:w16se="http://schemas.microsoft.com/office/word/2015/wordml/symex" xmlns:wpg="http://schemas.microsoft.com/office/word/2010/wordprocessingGroup" xmlns:wpi="http://schemas.microsoft.com/office/word/2010/wordprocessingInk" xmlns:wne="http://schemas.microsoft.com/office/word/2006/wordml" xmlns:wps="http://schemas.microsoft.com/office/word/2010/wordprocessingShape" mc:Ignorable="w14 w15 w16se w16cid wp14">
+<w:ftr xmlns:wpc="http://schemas.microsoft.com/office/word/2010/wordprocessingCanvas" xmlns:cx="http://schemas.microsoft.com/office/drawing/2014/chartex" xmlns:cx1="http://schemas.microsoft.com/office/drawing/2015/9/8/chartex" xmlns:cx2="http://schemas.microsoft.com/office/drawing/2015/10/21/chartex" xmlns:cx3="http://schemas.microsoft.com/office/drawing/2016/5/9/chartex" xmlns:cx4="http://schemas.microsoft.com/office/drawing/2016/5/10/chartex" xmlns:cx5="http://schemas.microsoft.com/office/drawing/2016/5/11/chartex" xmlns:cx6="http://schemas.microsoft.com/office/drawing/2016/5/12/chartex" xmlns:cx7="http://schemas.microsoft.com/office/drawing/2016/5/13/chartex" xmlns:cx8="http://schemas.microsoft.com/office/drawing/2016/5/14/chartex" xmlns:mc="http://schemas.openxmlformats.org/markup-compatibility/2006" xmlns:aink="http://schemas.microsoft.com/office/drawing/2016/ink" xmlns:am3d="http://schemas.microsoft.com/office/drawing/2017/model3d" xmlns:o="urn:schemas-microsoft-com:office:office" xmlns:r="http://schemas.openxmlformats.org/officeDocument/2006/relationships" xmlns:m="http://schemas.openxmlformats.org/officeDocument/2006/math" xmlns:v="urn:schemas-microsoft-com:vml" xmlns:wp14="http://schemas.microsoft.com/office/word/2010/wordprocessingDrawing" xmlns:wp="http://schemas.openxmlformats.org/drawingml/2006/wordprocessingDrawing" xmlns:w10="urn:schemas-microsoft-com:office:word" xmlns:w="http://schemas.openxmlformats.org/wordprocessingml/2006/main" xmlns:w14="http://schemas.microsoft.com/office/word/2010/wordml" xmlns:w15="http://schemas.microsoft.com/office/word/2012/wordml" xmlns:w16cex="http://schemas.microsoft.com/office/word/2018/wordml/cex" xmlns:w16cid="http://schemas.microsoft.com/office/word/2016/wordml/cid" xmlns:w16="http://schemas.microsoft.com/office/word/2018/wordml" xmlns:w16se="http://schemas.microsoft.com/office/word/2015/wordml/symex" xmlns:wpg="http://schemas.microsoft.com/office/word/2010/wordprocessingGroup" xmlns:wpi="http://schemas.microsoft.com/office/word/2010/wordprocessingInk" xmlns:wne="http://schemas.microsoft.com/office/word/2006/wordml" xmlns:wps="http://schemas.microsoft.com/office/word/2010/wordprocessingShape" mc:Ignorable="w14 w15 w16se w16cid w16 w16cex wp14">
   <w:p>
     <w:pPr>
       <w:pStyle w:val="Sidfot"/>
@@ -835,7 +933,7 @@
 </file>
 
 <file path=word/footer2.xml><?xml version="1.0" encoding="utf-8"?>
-<w:ftr xmlns:wpc="http://schemas.microsoft.com/office/word/2010/wordprocessingCanvas" xmlns:cx="http://schemas.microsoft.com/office/drawing/2014/chartex" xmlns:cx1="http://schemas.microsoft.com/office/drawing/2015/9/8/chartex" xmlns:cx2="http://schemas.microsoft.com/office/drawing/2015/10/21/chartex" xmlns:cx3="http://schemas.microsoft.com/office/drawing/2016/5/9/chartex" xmlns:cx4="http://schemas.microsoft.com/office/drawing/2016/5/10/chartex" xmlns:cx5="http://schemas.microsoft.com/office/drawing/2016/5/11/chartex" xmlns:cx6="http://schemas.microsoft.com/office/drawing/2016/5/12/chartex" xmlns:cx7="http://schemas.microsoft.com/office/drawing/2016/5/13/chartex" xmlns:cx8="http://schemas.microsoft.com/office/drawing/2016/5/14/chartex" xmlns:mc="http://schemas.openxmlformats.org/markup-compatibility/2006" xmlns:aink="http://schemas.microsoft.com/office/drawing/2016/ink" xmlns:am3d="http://schemas.microsoft.com/office/drawing/2017/model3d" xmlns:o="urn:schemas-microsoft-com:office:office" xmlns:r="http://schemas.openxmlformats.org/officeDocument/2006/relationships" xmlns:m="http://schemas.openxmlformats.org/officeDocument/2006/math" xmlns:v="urn:schemas-microsoft-com:vml" xmlns:wp14="http://schemas.microsoft.com/office/word/2010/wordprocessingDrawing" xmlns:wp="http://schemas.openxmlformats.org/drawingml/2006/wordprocessingDrawing" xmlns:w10="urn:schemas-microsoft-com:office:word" xmlns:w="http://schemas.openxmlformats.org/wordprocessingml/2006/main" xmlns:w14="http://schemas.microsoft.com/office/word/2010/wordml" xmlns:w15="http://schemas.microsoft.com/office/word/2012/wordml" xmlns:w16cid="http://schemas.microsoft.com/office/word/2016/wordml/cid" xmlns:w16se="http://schemas.microsoft.com/office/word/2015/wordml/symex" xmlns:wpg="http://schemas.microsoft.com/office/word/2010/wordprocessingGroup" xmlns:wpi="http://schemas.microsoft.com/office/word/2010/wordprocessingInk" xmlns:wne="http://schemas.microsoft.com/office/word/2006/wordml" xmlns:wps="http://schemas.microsoft.com/office/word/2010/wordprocessingShape" mc:Ignorable="w14 w15 w16se w16cid wp14">
+<w:ftr xmlns:wpc="http://schemas.microsoft.com/office/word/2010/wordprocessingCanvas" xmlns:cx="http://schemas.microsoft.com/office/drawing/2014/chartex" xmlns:cx1="http://schemas.microsoft.com/office/drawing/2015/9/8/chartex" xmlns:cx2="http://schemas.microsoft.com/office/drawing/2015/10/21/chartex" xmlns:cx3="http://schemas.microsoft.com/office/drawing/2016/5/9/chartex" xmlns:cx4="http://schemas.microsoft.com/office/drawing/2016/5/10/chartex" xmlns:cx5="http://schemas.microsoft.com/office/drawing/2016/5/11/chartex" xmlns:cx6="http://schemas.microsoft.com/office/drawing/2016/5/12/chartex" xmlns:cx7="http://schemas.microsoft.com/office/drawing/2016/5/13/chartex" xmlns:cx8="http://schemas.microsoft.com/office/drawing/2016/5/14/chartex" xmlns:mc="http://schemas.openxmlformats.org/markup-compatibility/2006" xmlns:aink="http://schemas.microsoft.com/office/drawing/2016/ink" xmlns:am3d="http://schemas.microsoft.com/office/drawing/2017/model3d" xmlns:o="urn:schemas-microsoft-com:office:office" xmlns:r="http://schemas.openxmlformats.org/officeDocument/2006/relationships" xmlns:m="http://schemas.openxmlformats.org/officeDocument/2006/math" xmlns:v="urn:schemas-microsoft-com:vml" xmlns:wp14="http://schemas.microsoft.com/office/word/2010/wordprocessingDrawing" xmlns:wp="http://schemas.openxmlformats.org/drawingml/2006/wordprocessingDrawing" xmlns:w10="urn:schemas-microsoft-com:office:word" xmlns:w="http://schemas.openxmlformats.org/wordprocessingml/2006/main" xmlns:w14="http://schemas.microsoft.com/office/word/2010/wordml" xmlns:w15="http://schemas.microsoft.com/office/word/2012/wordml" xmlns:w16cex="http://schemas.microsoft.com/office/word/2018/wordml/cex" xmlns:w16cid="http://schemas.microsoft.com/office/word/2016/wordml/cid" xmlns:w16="http://schemas.microsoft.com/office/word/2018/wordml" xmlns:w16se="http://schemas.microsoft.com/office/word/2015/wordml/symex" xmlns:wpg="http://schemas.microsoft.com/office/word/2010/wordprocessingGroup" xmlns:wpi="http://schemas.microsoft.com/office/word/2010/wordprocessingInk" xmlns:wne="http://schemas.microsoft.com/office/word/2006/wordml" xmlns:wps="http://schemas.microsoft.com/office/word/2010/wordprocessingShape" mc:Ignorable="w14 w15 w16se w16cid w16 w16cex wp14">
   <w:p>
     <w:pPr>
       <w:pStyle w:val="Sidfot"/>
@@ -845,7 +943,7 @@
 </file>
 
 <file path=word/footer3.xml><?xml version="1.0" encoding="utf-8"?>
-<w:ftr xmlns:wpc="http://schemas.microsoft.com/office/word/2010/wordprocessingCanvas" xmlns:cx="http://schemas.microsoft.com/office/drawing/2014/chartex" xmlns:cx1="http://schemas.microsoft.com/office/drawing/2015/9/8/chartex" xmlns:cx2="http://schemas.microsoft.com/office/drawing/2015/10/21/chartex" xmlns:cx3="http://schemas.microsoft.com/office/drawing/2016/5/9/chartex" xmlns:cx4="http://schemas.microsoft.com/office/drawing/2016/5/10/chartex" xmlns:cx5="http://schemas.microsoft.com/office/drawing/2016/5/11/chartex" xmlns:cx6="http://schemas.microsoft.com/office/drawing/2016/5/12/chartex" xmlns:cx7="http://schemas.microsoft.com/office/drawing/2016/5/13/chartex" xmlns:cx8="http://schemas.microsoft.com/office/drawing/2016/5/14/chartex" xmlns:mc="http://schemas.openxmlformats.org/markup-compatibility/2006" xmlns:aink="http://schemas.microsoft.com/office/drawing/2016/ink" xmlns:am3d="http://schemas.microsoft.com/office/drawing/2017/model3d" xmlns:o="urn:schemas-microsoft-com:office:office" xmlns:r="http://schemas.openxmlformats.org/officeDocument/2006/relationships" xmlns:m="http://schemas.openxmlformats.org/officeDocument/2006/math" xmlns:v="urn:schemas-microsoft-com:vml" xmlns:wp14="http://schemas.microsoft.com/office/word/2010/wordprocessingDrawing" xmlns:wp="http://schemas.openxmlformats.org/drawingml/2006/wordprocessingDrawing" xmlns:w10="urn:schemas-microsoft-com:office:word" xmlns:w="http://schemas.openxmlformats.org/wordprocessingml/2006/main" xmlns:w14="http://schemas.microsoft.com/office/word/2010/wordml" xmlns:w15="http://schemas.microsoft.com/office/word/2012/wordml" xmlns:w16cid="http://schemas.microsoft.com/office/word/2016/wordml/cid" xmlns:w16se="http://schemas.microsoft.com/office/word/2015/wordml/symex" xmlns:wpg="http://schemas.microsoft.com/office/word/2010/wordprocessingGroup" xmlns:wpi="http://schemas.microsoft.com/office/word/2010/wordprocessingInk" xmlns:wne="http://schemas.microsoft.com/office/word/2006/wordml" xmlns:wps="http://schemas.microsoft.com/office/word/2010/wordprocessingShape" mc:Ignorable="w14 w15 w16se w16cid wp14">
+<w:ftr xmlns:wpc="http://schemas.microsoft.com/office/word/2010/wordprocessingCanvas" xmlns:cx="http://schemas.microsoft.com/office/drawing/2014/chartex" xmlns:cx1="http://schemas.microsoft.com/office/drawing/2015/9/8/chartex" xmlns:cx2="http://schemas.microsoft.com/office/drawing/2015/10/21/chartex" xmlns:cx3="http://schemas.microsoft.com/office/drawing/2016/5/9/chartex" xmlns:cx4="http://schemas.microsoft.com/office/drawing/2016/5/10/chartex" xmlns:cx5="http://schemas.microsoft.com/office/drawing/2016/5/11/chartex" xmlns:cx6="http://schemas.microsoft.com/office/drawing/2016/5/12/chartex" xmlns:cx7="http://schemas.microsoft.com/office/drawing/2016/5/13/chartex" xmlns:cx8="http://schemas.microsoft.com/office/drawing/2016/5/14/chartex" xmlns:mc="http://schemas.openxmlformats.org/markup-compatibility/2006" xmlns:aink="http://schemas.microsoft.com/office/drawing/2016/ink" xmlns:am3d="http://schemas.microsoft.com/office/drawing/2017/model3d" xmlns:o="urn:schemas-microsoft-com:office:office" xmlns:r="http://schemas.openxmlformats.org/officeDocument/2006/relationships" xmlns:m="http://schemas.openxmlformats.org/officeDocument/2006/math" xmlns:v="urn:schemas-microsoft-com:vml" xmlns:wp14="http://schemas.microsoft.com/office/word/2010/wordprocessingDrawing" xmlns:wp="http://schemas.openxmlformats.org/drawingml/2006/wordprocessingDrawing" xmlns:w10="urn:schemas-microsoft-com:office:word" xmlns:w="http://schemas.openxmlformats.org/wordprocessingml/2006/main" xmlns:w14="http://schemas.microsoft.com/office/word/2010/wordml" xmlns:w15="http://schemas.microsoft.com/office/word/2012/wordml" xmlns:w16cex="http://schemas.microsoft.com/office/word/2018/wordml/cex" xmlns:w16cid="http://schemas.microsoft.com/office/word/2016/wordml/cid" xmlns:w16="http://schemas.microsoft.com/office/word/2018/wordml" xmlns:w16se="http://schemas.microsoft.com/office/word/2015/wordml/symex" xmlns:wpg="http://schemas.microsoft.com/office/word/2010/wordprocessingGroup" xmlns:wpi="http://schemas.microsoft.com/office/word/2010/wordprocessingInk" xmlns:wne="http://schemas.microsoft.com/office/word/2006/wordml" xmlns:wps="http://schemas.microsoft.com/office/word/2010/wordprocessingShape" mc:Ignorable="w14 w15 w16se w16cid w16 w16cex wp14">
   <w:p>
     <w:pPr>
       <w:pStyle w:val="Sidfot"/>
@@ -997,7 +1095,7 @@
 </file>
 
 <file path=word/footnotes.xml><?xml version="1.0" encoding="utf-8"?>
-<w:footnotes xmlns:wpc="http://schemas.microsoft.com/office/word/2010/wordprocessingCanvas" xmlns:cx="http://schemas.microsoft.com/office/drawing/2014/chartex" xmlns:cx1="http://schemas.microsoft.com/office/drawing/2015/9/8/chartex" xmlns:cx2="http://schemas.microsoft.com/office/drawing/2015/10/21/chartex" xmlns:cx3="http://schemas.microsoft.com/office/drawing/2016/5/9/chartex" xmlns:cx4="http://schemas.microsoft.com/office/drawing/2016/5/10/chartex" xmlns:cx5="http://schemas.microsoft.com/office/drawing/2016/5/11/chartex" xmlns:cx6="http://schemas.microsoft.com/office/drawing/2016/5/12/chartex" xmlns:cx7="http://schemas.microsoft.com/office/drawing/2016/5/13/chartex" xmlns:cx8="http://schemas.microsoft.com/office/drawing/2016/5/14/chartex" xmlns:mc="http://schemas.openxmlformats.org/markup-compatibility/2006" xmlns:aink="http://schemas.microsoft.com/office/drawing/2016/ink" xmlns:am3d="http://schemas.microsoft.com/office/drawing/2017/model3d" xmlns:o="urn:schemas-microsoft-com:office:office" xmlns:r="http://schemas.openxmlformats.org/officeDocument/2006/relationships" xmlns:m="http://schemas.openxmlformats.org/officeDocument/2006/math" xmlns:v="urn:schemas-microsoft-com:vml" xmlns:wp14="http://schemas.microsoft.com/office/word/2010/wordprocessingDrawing" xmlns:wp="http://schemas.openxmlformats.org/drawingml/2006/wordprocessingDrawing" xmlns:w10="urn:schemas-microsoft-com:office:word" xmlns:w="http://schemas.openxmlformats.org/wordprocessingml/2006/main" xmlns:w14="http://schemas.microsoft.com/office/word/2010/wordml" xmlns:w15="http://schemas.microsoft.com/office/word/2012/wordml" xmlns:w16cid="http://schemas.microsoft.com/office/word/2016/wordml/cid" xmlns:w16se="http://schemas.microsoft.com/office/word/2015/wordml/symex" xmlns:wpg="http://schemas.microsoft.com/office/word/2010/wordprocessingGroup" xmlns:wpi="http://schemas.microsoft.com/office/word/2010/wordprocessingInk" xmlns:wne="http://schemas.microsoft.com/office/word/2006/wordml" xmlns:wps="http://schemas.microsoft.com/office/word/2010/wordprocessingShape" mc:Ignorable="w14 w15 w16se w16cid wp14">
+<w:footnotes xmlns:wpc="http://schemas.microsoft.com/office/word/2010/wordprocessingCanvas" xmlns:cx="http://schemas.microsoft.com/office/drawing/2014/chartex" xmlns:cx1="http://schemas.microsoft.com/office/drawing/2015/9/8/chartex" xmlns:cx2="http://schemas.microsoft.com/office/drawing/2015/10/21/chartex" xmlns:cx3="http://schemas.microsoft.com/office/drawing/2016/5/9/chartex" xmlns:cx4="http://schemas.microsoft.com/office/drawing/2016/5/10/chartex" xmlns:cx5="http://schemas.microsoft.com/office/drawing/2016/5/11/chartex" xmlns:cx6="http://schemas.microsoft.com/office/drawing/2016/5/12/chartex" xmlns:cx7="http://schemas.microsoft.com/office/drawing/2016/5/13/chartex" xmlns:cx8="http://schemas.microsoft.com/office/drawing/2016/5/14/chartex" xmlns:mc="http://schemas.openxmlformats.org/markup-compatibility/2006" xmlns:aink="http://schemas.microsoft.com/office/drawing/2016/ink" xmlns:am3d="http://schemas.microsoft.com/office/drawing/2017/model3d" xmlns:o="urn:schemas-microsoft-com:office:office" xmlns:r="http://schemas.openxmlformats.org/officeDocument/2006/relationships" xmlns:m="http://schemas.openxmlformats.org/officeDocument/2006/math" xmlns:v="urn:schemas-microsoft-com:vml" xmlns:wp14="http://schemas.microsoft.com/office/word/2010/wordprocessingDrawing" xmlns:wp="http://schemas.openxmlformats.org/drawingml/2006/wordprocessingDrawing" xmlns:w10="urn:schemas-microsoft-com:office:word" xmlns:w="http://schemas.openxmlformats.org/wordprocessingml/2006/main" xmlns:w14="http://schemas.microsoft.com/office/word/2010/wordml" xmlns:w15="http://schemas.microsoft.com/office/word/2012/wordml" xmlns:w16cex="http://schemas.microsoft.com/office/word/2018/wordml/cex" xmlns:w16cid="http://schemas.microsoft.com/office/word/2016/wordml/cid" xmlns:w16="http://schemas.microsoft.com/office/word/2018/wordml" xmlns:w16se="http://schemas.microsoft.com/office/word/2015/wordml/symex" xmlns:wpg="http://schemas.microsoft.com/office/word/2010/wordprocessingGroup" xmlns:wpi="http://schemas.microsoft.com/office/word/2010/wordprocessingInk" xmlns:wne="http://schemas.microsoft.com/office/word/2006/wordml" xmlns:wps="http://schemas.microsoft.com/office/word/2010/wordprocessingShape" mc:Ignorable="w14 w15 w16se w16cid w16 w16cex wp14">
   <w:footnote w:type="separator" w:id="-1">
     <w:p>
       <w:r>
@@ -1016,7 +1114,7 @@
 </file>
 
 <file path=word/header1.xml><?xml version="1.0" encoding="utf-8"?>
-<w:hdr xmlns:wpc="http://schemas.microsoft.com/office/word/2010/wordprocessingCanvas" xmlns:cx="http://schemas.microsoft.com/office/drawing/2014/chartex" xmlns:cx1="http://schemas.microsoft.com/office/drawing/2015/9/8/chartex" xmlns:cx2="http://schemas.microsoft.com/office/drawing/2015/10/21/chartex" xmlns:cx3="http://schemas.microsoft.com/office/drawing/2016/5/9/chartex" xmlns:cx4="http://schemas.microsoft.com/office/drawing/2016/5/10/chartex" xmlns:cx5="http://schemas.microsoft.com/office/drawing/2016/5/11/chartex" xmlns:cx6="http://schemas.microsoft.com/office/drawing/2016/5/12/chartex" xmlns:cx7="http://schemas.microsoft.com/office/drawing/2016/5/13/chartex" xmlns:cx8="http://schemas.microsoft.com/office/drawing/2016/5/14/chartex" xmlns:mc="http://schemas.openxmlformats.org/markup-compatibility/2006" xmlns:aink="http://schemas.microsoft.com/office/drawing/2016/ink" xmlns:am3d="http://schemas.microsoft.com/office/drawing/2017/model3d" xmlns:o="urn:schemas-microsoft-com:office:office" xmlns:r="http://schemas.openxmlformats.org/officeDocument/2006/relationships" xmlns:m="http://schemas.openxmlformats.org/officeDocument/2006/math" xmlns:v="urn:schemas-microsoft-com:vml" xmlns:wp14="http://schemas.microsoft.com/office/word/2010/wordprocessingDrawing" xmlns:wp="http://schemas.openxmlformats.org/drawingml/2006/wordprocessingDrawing" xmlns:w10="urn:schemas-microsoft-com:office:word" xmlns:w="http://schemas.openxmlformats.org/wordprocessingml/2006/main" xmlns:w14="http://schemas.microsoft.com/office/word/2010/wordml" xmlns:w15="http://schemas.microsoft.com/office/word/2012/wordml" xmlns:w16cid="http://schemas.microsoft.com/office/word/2016/wordml/cid" xmlns:w16se="http://schemas.microsoft.com/office/word/2015/wordml/symex" xmlns:wpg="http://schemas.microsoft.com/office/word/2010/wordprocessingGroup" xmlns:wpi="http://schemas.microsoft.com/office/word/2010/wordprocessingInk" xmlns:wne="http://schemas.microsoft.com/office/word/2006/wordml" xmlns:wps="http://schemas.microsoft.com/office/word/2010/wordprocessingShape" mc:Ignorable="w14 w15 w16se w16cid wp14">
+<w:hdr xmlns:wpc="http://schemas.microsoft.com/office/word/2010/wordprocessingCanvas" xmlns:cx="http://schemas.microsoft.com/office/drawing/2014/chartex" xmlns:cx1="http://schemas.microsoft.com/office/drawing/2015/9/8/chartex" xmlns:cx2="http://schemas.microsoft.com/office/drawing/2015/10/21/chartex" xmlns:cx3="http://schemas.microsoft.com/office/drawing/2016/5/9/chartex" xmlns:cx4="http://schemas.microsoft.com/office/drawing/2016/5/10/chartex" xmlns:cx5="http://schemas.microsoft.com/office/drawing/2016/5/11/chartex" xmlns:cx6="http://schemas.microsoft.com/office/drawing/2016/5/12/chartex" xmlns:cx7="http://schemas.microsoft.com/office/drawing/2016/5/13/chartex" xmlns:cx8="http://schemas.microsoft.com/office/drawing/2016/5/14/chartex" xmlns:mc="http://schemas.openxmlformats.org/markup-compatibility/2006" xmlns:aink="http://schemas.microsoft.com/office/drawing/2016/ink" xmlns:am3d="http://schemas.microsoft.com/office/drawing/2017/model3d" xmlns:o="urn:schemas-microsoft-com:office:office" xmlns:r="http://schemas.openxmlformats.org/officeDocument/2006/relationships" xmlns:m="http://schemas.openxmlformats.org/officeDocument/2006/math" xmlns:v="urn:schemas-microsoft-com:vml" xmlns:wp14="http://schemas.microsoft.com/office/word/2010/wordprocessingDrawing" xmlns:wp="http://schemas.openxmlformats.org/drawingml/2006/wordprocessingDrawing" xmlns:w10="urn:schemas-microsoft-com:office:word" xmlns:w="http://schemas.openxmlformats.org/wordprocessingml/2006/main" xmlns:w14="http://schemas.microsoft.com/office/word/2010/wordml" xmlns:w15="http://schemas.microsoft.com/office/word/2012/wordml" xmlns:w16cex="http://schemas.microsoft.com/office/word/2018/wordml/cex" xmlns:w16cid="http://schemas.microsoft.com/office/word/2016/wordml/cid" xmlns:w16="http://schemas.microsoft.com/office/word/2018/wordml" xmlns:w16se="http://schemas.microsoft.com/office/word/2015/wordml/symex" xmlns:wpg="http://schemas.microsoft.com/office/word/2010/wordprocessingGroup" xmlns:wpi="http://schemas.microsoft.com/office/word/2010/wordprocessingInk" xmlns:wne="http://schemas.microsoft.com/office/word/2006/wordml" xmlns:wps="http://schemas.microsoft.com/office/word/2010/wordprocessingShape" mc:Ignorable="w14 w15 w16se w16cid w16 w16cex wp14">
   <w:p>
     <w:pPr>
       <w:pStyle w:val="Sidhuvud"/>
@@ -1026,7 +1124,7 @@
 </file>
 
 <file path=word/header2.xml><?xml version="1.0" encoding="utf-8"?>
-<w:hdr xmlns:wpc="http://schemas.microsoft.com/office/word/2010/wordprocessingCanvas" xmlns:cx="http://schemas.microsoft.com/office/drawing/2014/chartex" xmlns:cx1="http://schemas.microsoft.com/office/drawing/2015/9/8/chartex" xmlns:cx2="http://schemas.microsoft.com/office/drawing/2015/10/21/chartex" xmlns:cx3="http://schemas.microsoft.com/office/drawing/2016/5/9/chartex" xmlns:cx4="http://schemas.microsoft.com/office/drawing/2016/5/10/chartex" xmlns:cx5="http://schemas.microsoft.com/office/drawing/2016/5/11/chartex" xmlns:cx6="http://schemas.microsoft.com/office/drawing/2016/5/12/chartex" xmlns:cx7="http://schemas.microsoft.com/office/drawing/2016/5/13/chartex" xmlns:cx8="http://schemas.microsoft.com/office/drawing/2016/5/14/chartex" xmlns:mc="http://schemas.openxmlformats.org/markup-compatibility/2006" xmlns:aink="http://schemas.microsoft.com/office/drawing/2016/ink" xmlns:am3d="http://schemas.microsoft.com/office/drawing/2017/model3d" xmlns:o="urn:schemas-microsoft-com:office:office" xmlns:r="http://schemas.openxmlformats.org/officeDocument/2006/relationships" xmlns:m="http://schemas.openxmlformats.org/officeDocument/2006/math" xmlns:v="urn:schemas-microsoft-com:vml" xmlns:wp14="http://schemas.microsoft.com/office/word/2010/wordprocessingDrawing" xmlns:wp="http://schemas.openxmlformats.org/drawingml/2006/wordprocessingDrawing" xmlns:w10="urn:schemas-microsoft-com:office:word" xmlns:w="http://schemas.openxmlformats.org/wordprocessingml/2006/main" xmlns:w14="http://schemas.microsoft.com/office/word/2010/wordml" xmlns:w15="http://schemas.microsoft.com/office/word/2012/wordml" xmlns:w16cid="http://schemas.microsoft.com/office/word/2016/wordml/cid" xmlns:w16se="http://schemas.microsoft.com/office/word/2015/wordml/symex" xmlns:wpg="http://schemas.microsoft.com/office/word/2010/wordprocessingGroup" xmlns:wpi="http://schemas.microsoft.com/office/word/2010/wordprocessingInk" xmlns:wne="http://schemas.microsoft.com/office/word/2006/wordml" xmlns:wps="http://schemas.microsoft.com/office/word/2010/wordprocessingShape" mc:Ignorable="w14 w15 w16se w16cid wp14">
+<w:hdr xmlns:wpc="http://schemas.microsoft.com/office/word/2010/wordprocessingCanvas" xmlns:cx="http://schemas.microsoft.com/office/drawing/2014/chartex" xmlns:cx1="http://schemas.microsoft.com/office/drawing/2015/9/8/chartex" xmlns:cx2="http://schemas.microsoft.com/office/drawing/2015/10/21/chartex" xmlns:cx3="http://schemas.microsoft.com/office/drawing/2016/5/9/chartex" xmlns:cx4="http://schemas.microsoft.com/office/drawing/2016/5/10/chartex" xmlns:cx5="http://schemas.microsoft.com/office/drawing/2016/5/11/chartex" xmlns:cx6="http://schemas.microsoft.com/office/drawing/2016/5/12/chartex" xmlns:cx7="http://schemas.microsoft.com/office/drawing/2016/5/13/chartex" xmlns:cx8="http://schemas.microsoft.com/office/drawing/2016/5/14/chartex" xmlns:mc="http://schemas.openxmlformats.org/markup-compatibility/2006" xmlns:aink="http://schemas.microsoft.com/office/drawing/2016/ink" xmlns:am3d="http://schemas.microsoft.com/office/drawing/2017/model3d" xmlns:o="urn:schemas-microsoft-com:office:office" xmlns:r="http://schemas.openxmlformats.org/officeDocument/2006/relationships" xmlns:m="http://schemas.openxmlformats.org/officeDocument/2006/math" xmlns:v="urn:schemas-microsoft-com:vml" xmlns:wp14="http://schemas.microsoft.com/office/word/2010/wordprocessingDrawing" xmlns:wp="http://schemas.openxmlformats.org/drawingml/2006/wordprocessingDrawing" xmlns:w10="urn:schemas-microsoft-com:office:word" xmlns:w="http://schemas.openxmlformats.org/wordprocessingml/2006/main" xmlns:w14="http://schemas.microsoft.com/office/word/2010/wordml" xmlns:w15="http://schemas.microsoft.com/office/word/2012/wordml" xmlns:w16cex="http://schemas.microsoft.com/office/word/2018/wordml/cex" xmlns:w16cid="http://schemas.microsoft.com/office/word/2016/wordml/cid" xmlns:w16="http://schemas.microsoft.com/office/word/2018/wordml" xmlns:w16se="http://schemas.microsoft.com/office/word/2015/wordml/symex" xmlns:wpg="http://schemas.microsoft.com/office/word/2010/wordprocessingGroup" xmlns:wpi="http://schemas.microsoft.com/office/word/2010/wordprocessingInk" xmlns:wne="http://schemas.microsoft.com/office/word/2006/wordml" xmlns:wps="http://schemas.microsoft.com/office/word/2010/wordprocessingShape" mc:Ignorable="w14 w15 w16se w16cid w16 w16cex wp14">
   <w:p>
     <w:pPr>
       <w:pStyle w:val="Sidhuvud"/>
@@ -1221,7 +1319,7 @@
 </file>
 
 <file path=word/header3.xml><?xml version="1.0" encoding="utf-8"?>
-<w:hdr xmlns:wpc="http://schemas.microsoft.com/office/word/2010/wordprocessingCanvas" xmlns:cx="http://schemas.microsoft.com/office/drawing/2014/chartex" xmlns:cx1="http://schemas.microsoft.com/office/drawing/2015/9/8/chartex" xmlns:cx2="http://schemas.microsoft.com/office/drawing/2015/10/21/chartex" xmlns:cx3="http://schemas.microsoft.com/office/drawing/2016/5/9/chartex" xmlns:cx4="http://schemas.microsoft.com/office/drawing/2016/5/10/chartex" xmlns:cx5="http://schemas.microsoft.com/office/drawing/2016/5/11/chartex" xmlns:cx6="http://schemas.microsoft.com/office/drawing/2016/5/12/chartex" xmlns:cx7="http://schemas.microsoft.com/office/drawing/2016/5/13/chartex" xmlns:cx8="http://schemas.microsoft.com/office/drawing/2016/5/14/chartex" xmlns:mc="http://schemas.openxmlformats.org/markup-compatibility/2006" xmlns:aink="http://schemas.microsoft.com/office/drawing/2016/ink" xmlns:am3d="http://schemas.microsoft.com/office/drawing/2017/model3d" xmlns:o="urn:schemas-microsoft-com:office:office" xmlns:r="http://schemas.openxmlformats.org/officeDocument/2006/relationships" xmlns:m="http://schemas.openxmlformats.org/officeDocument/2006/math" xmlns:v="urn:schemas-microsoft-com:vml" xmlns:wp14="http://schemas.microsoft.com/office/word/2010/wordprocessingDrawing" xmlns:wp="http://schemas.openxmlformats.org/drawingml/2006/wordprocessingDrawing" xmlns:w10="urn:schemas-microsoft-com:office:word" xmlns:w="http://schemas.openxmlformats.org/wordprocessingml/2006/main" xmlns:w14="http://schemas.microsoft.com/office/word/2010/wordml" xmlns:w15="http://schemas.microsoft.com/office/word/2012/wordml" xmlns:w16cid="http://schemas.microsoft.com/office/word/2016/wordml/cid" xmlns:w16se="http://schemas.microsoft.com/office/word/2015/wordml/symex" xmlns:wpg="http://schemas.microsoft.com/office/word/2010/wordprocessingGroup" xmlns:wpi="http://schemas.microsoft.com/office/word/2010/wordprocessingInk" xmlns:wne="http://schemas.microsoft.com/office/word/2006/wordml" xmlns:wps="http://schemas.microsoft.com/office/word/2010/wordprocessingShape" mc:Ignorable="w14 w15 w16se w16cid wp14">
+<w:hdr xmlns:wpc="http://schemas.microsoft.com/office/word/2010/wordprocessingCanvas" xmlns:cx="http://schemas.microsoft.com/office/drawing/2014/chartex" xmlns:cx1="http://schemas.microsoft.com/office/drawing/2015/9/8/chartex" xmlns:cx2="http://schemas.microsoft.com/office/drawing/2015/10/21/chartex" xmlns:cx3="http://schemas.microsoft.com/office/drawing/2016/5/9/chartex" xmlns:cx4="http://schemas.microsoft.com/office/drawing/2016/5/10/chartex" xmlns:cx5="http://schemas.microsoft.com/office/drawing/2016/5/11/chartex" xmlns:cx6="http://schemas.microsoft.com/office/drawing/2016/5/12/chartex" xmlns:cx7="http://schemas.microsoft.com/office/drawing/2016/5/13/chartex" xmlns:cx8="http://schemas.microsoft.com/office/drawing/2016/5/14/chartex" xmlns:mc="http://schemas.openxmlformats.org/markup-compatibility/2006" xmlns:aink="http://schemas.microsoft.com/office/drawing/2016/ink" xmlns:am3d="http://schemas.microsoft.com/office/drawing/2017/model3d" xmlns:o="urn:schemas-microsoft-com:office:office" xmlns:r="http://schemas.openxmlformats.org/officeDocument/2006/relationships" xmlns:m="http://schemas.openxmlformats.org/officeDocument/2006/math" xmlns:v="urn:schemas-microsoft-com:vml" xmlns:wp14="http://schemas.microsoft.com/office/word/2010/wordprocessingDrawing" xmlns:wp="http://schemas.openxmlformats.org/drawingml/2006/wordprocessingDrawing" xmlns:w10="urn:schemas-microsoft-com:office:word" xmlns:w="http://schemas.openxmlformats.org/wordprocessingml/2006/main" xmlns:w14="http://schemas.microsoft.com/office/word/2010/wordml" xmlns:w15="http://schemas.microsoft.com/office/word/2012/wordml" xmlns:w16cex="http://schemas.microsoft.com/office/word/2018/wordml/cex" xmlns:w16cid="http://schemas.microsoft.com/office/word/2016/wordml/cid" xmlns:w16="http://schemas.microsoft.com/office/word/2018/wordml" xmlns:w16se="http://schemas.microsoft.com/office/word/2015/wordml/symex" xmlns:wpg="http://schemas.microsoft.com/office/word/2010/wordprocessingGroup" xmlns:wpi="http://schemas.microsoft.com/office/word/2010/wordprocessingInk" xmlns:wne="http://schemas.microsoft.com/office/word/2006/wordml" xmlns:wps="http://schemas.microsoft.com/office/word/2010/wordprocessingShape" mc:Ignorable="w14 w15 w16se w16cid w16 w16cex wp14">
   <w:p>
     <w:pPr>
       <w:pStyle w:val="Sidhuvud"/>
@@ -1430,7 +1528,7 @@
 </file>
 
 <file path=word/numbering.xml><?xml version="1.0" encoding="utf-8"?>
-<w:numbering xmlns:wpc="http://schemas.microsoft.com/office/word/2010/wordprocessingCanvas" xmlns:cx="http://schemas.microsoft.com/office/drawing/2014/chartex" xmlns:cx1="http://schemas.microsoft.com/office/drawing/2015/9/8/chartex" xmlns:cx2="http://schemas.microsoft.com/office/drawing/2015/10/21/chartex" xmlns:cx3="http://schemas.microsoft.com/office/drawing/2016/5/9/chartex" xmlns:cx4="http://schemas.microsoft.com/office/drawing/2016/5/10/chartex" xmlns:cx5="http://schemas.microsoft.com/office/drawing/2016/5/11/chartex" xmlns:cx6="http://schemas.microsoft.com/office/drawing/2016/5/12/chartex" xmlns:cx7="http://schemas.microsoft.com/office/drawing/2016/5/13/chartex" xmlns:cx8="http://schemas.microsoft.com/office/drawing/2016/5/14/chartex" xmlns:mc="http://schemas.openxmlformats.org/markup-compatibility/2006" xmlns:aink="http://schemas.microsoft.com/office/drawing/2016/ink" xmlns:am3d="http://schemas.microsoft.com/office/drawing/2017/model3d" xmlns:o="urn:schemas-microsoft-com:office:office" xmlns:r="http://schemas.openxmlformats.org/officeDocument/2006/relationships" xmlns:m="http://schemas.openxmlformats.org/officeDocument/2006/math" xmlns:v="urn:schemas-microsoft-com:vml" xmlns:wp14="http://schemas.microsoft.com/office/word/2010/wordprocessingDrawing" xmlns:wp="http://schemas.openxmlformats.org/drawingml/2006/wordprocessingDrawing" xmlns:w10="urn:schemas-microsoft-com:office:word" xmlns:w="http://schemas.openxmlformats.org/wordprocessingml/2006/main" xmlns:w14="http://schemas.microsoft.com/office/word/2010/wordml" xmlns:w15="http://schemas.microsoft.com/office/word/2012/wordml" xmlns:w16cid="http://schemas.microsoft.com/office/word/2016/wordml/cid" xmlns:w16se="http://schemas.microsoft.com/office/word/2015/wordml/symex" xmlns:wpg="http://schemas.microsoft.com/office/word/2010/wordprocessingGroup" xmlns:wpi="http://schemas.microsoft.com/office/word/2010/wordprocessingInk" xmlns:wne="http://schemas.microsoft.com/office/word/2006/wordml" xmlns:wps="http://schemas.microsoft.com/office/word/2010/wordprocessingShape" mc:Ignorable="w14 w15 w16se w16cid wp14">
+<w:numbering xmlns:wpc="http://schemas.microsoft.com/office/word/2010/wordprocessingCanvas" xmlns:cx="http://schemas.microsoft.com/office/drawing/2014/chartex" xmlns:cx1="http://schemas.microsoft.com/office/drawing/2015/9/8/chartex" xmlns:cx2="http://schemas.microsoft.com/office/drawing/2015/10/21/chartex" xmlns:cx3="http://schemas.microsoft.com/office/drawing/2016/5/9/chartex" xmlns:cx4="http://schemas.microsoft.com/office/drawing/2016/5/10/chartex" xmlns:cx5="http://schemas.microsoft.com/office/drawing/2016/5/11/chartex" xmlns:cx6="http://schemas.microsoft.com/office/drawing/2016/5/12/chartex" xmlns:cx7="http://schemas.microsoft.com/office/drawing/2016/5/13/chartex" xmlns:cx8="http://schemas.microsoft.com/office/drawing/2016/5/14/chartex" xmlns:mc="http://schemas.openxmlformats.org/markup-compatibility/2006" xmlns:aink="http://schemas.microsoft.com/office/drawing/2016/ink" xmlns:am3d="http://schemas.microsoft.com/office/drawing/2017/model3d" xmlns:o="urn:schemas-microsoft-com:office:office" xmlns:r="http://schemas.openxmlformats.org/officeDocument/2006/relationships" xmlns:m="http://schemas.openxmlformats.org/officeDocument/2006/math" xmlns:v="urn:schemas-microsoft-com:vml" xmlns:wp14="http://schemas.microsoft.com/office/word/2010/wordprocessingDrawing" xmlns:wp="http://schemas.openxmlformats.org/drawingml/2006/wordprocessingDrawing" xmlns:w10="urn:schemas-microsoft-com:office:word" xmlns:w="http://schemas.openxmlformats.org/wordprocessingml/2006/main" xmlns:w14="http://schemas.microsoft.com/office/word/2010/wordml" xmlns:w15="http://schemas.microsoft.com/office/word/2012/wordml" xmlns:w16cex="http://schemas.microsoft.com/office/word/2018/wordml/cex" xmlns:w16cid="http://schemas.microsoft.com/office/word/2016/wordml/cid" xmlns:w16="http://schemas.microsoft.com/office/word/2018/wordml" xmlns:w16se="http://schemas.microsoft.com/office/word/2015/wordml/symex" xmlns:wpg="http://schemas.microsoft.com/office/word/2010/wordprocessingGroup" xmlns:wpi="http://schemas.microsoft.com/office/word/2010/wordprocessingInk" xmlns:wne="http://schemas.microsoft.com/office/word/2006/wordml" xmlns:wps="http://schemas.microsoft.com/office/word/2010/wordprocessingShape" mc:Ignorable="w14 w15 w16se w16cid w16 w16cex wp14">
   <w:abstractNum w:abstractNumId="0" w15:restartNumberingAfterBreak="0">
     <w:nsid w:val="FFFFFF1D"/>
     <w:multiLevelType w:val="multilevel"/>
@@ -1694,7 +1792,7 @@
 </file>
 
 <file path=word/styles.xml><?xml version="1.0" encoding="utf-8"?>
-<w:styles xmlns:mc="http://schemas.openxmlformats.org/markup-compatibility/2006" xmlns:r="http://schemas.openxmlformats.org/officeDocument/2006/relationships" xmlns:w="http://schemas.openxmlformats.org/wordprocessingml/2006/main" xmlns:w14="http://schemas.microsoft.com/office/word/2010/wordml" xmlns:w15="http://schemas.microsoft.com/office/word/2012/wordml" xmlns:w16cid="http://schemas.microsoft.com/office/word/2016/wordml/cid" xmlns:w16se="http://schemas.microsoft.com/office/word/2015/wordml/symex" mc:Ignorable="w14 w15 w16se w16cid">
+<w:styles xmlns:mc="http://schemas.openxmlformats.org/markup-compatibility/2006" xmlns:r="http://schemas.openxmlformats.org/officeDocument/2006/relationships" xmlns:w="http://schemas.openxmlformats.org/wordprocessingml/2006/main" xmlns:w14="http://schemas.microsoft.com/office/word/2010/wordml" xmlns:w15="http://schemas.microsoft.com/office/word/2012/wordml" xmlns:w16cex="http://schemas.microsoft.com/office/word/2018/wordml/cex" xmlns:w16cid="http://schemas.microsoft.com/office/word/2016/wordml/cid" xmlns:w16="http://schemas.microsoft.com/office/word/2018/wordml" xmlns:w16se="http://schemas.microsoft.com/office/word/2015/wordml/symex" mc:Ignorable="w14 w15 w16se w16cid w16 w16cex">
   <w:docDefaults>
     <w:rPrDefault>
       <w:rPr>
@@ -1704,7 +1802,7 @@
     </w:rPrDefault>
     <w:pPrDefault/>
   </w:docDefaults>
-  <w:latentStyles w:defLockedState="0" w:defUIPriority="0" w:defSemiHidden="0" w:defUnhideWhenUsed="0" w:defQFormat="0" w:count="377">
+  <w:latentStyles w:defLockedState="0" w:defUIPriority="0" w:defSemiHidden="0" w:defUnhideWhenUsed="0" w:defQFormat="0" w:count="376">
     <w:lsdException w:name="Normal" w:qFormat="1"/>
     <w:lsdException w:name="header" w:uiPriority="99"/>
     <w:lsdException w:name="footer" w:uiPriority="99"/>
@@ -1714,6 +1812,7 @@
     <w:lsdException w:name="HTML Sample" w:semiHidden="1" w:unhideWhenUsed="1"/>
     <w:lsdException w:name="HTML Typewriter" w:semiHidden="1" w:unhideWhenUsed="1"/>
     <w:lsdException w:name="HTML Variable" w:semiHidden="1" w:unhideWhenUsed="1"/>
+    <w:lsdException w:name="Normal Table" w:semiHidden="1" w:unhideWhenUsed="1"/>
     <w:lsdException w:name="No List" w:uiPriority="99"/>
     <w:lsdException w:name="Outline List 1" w:semiHidden="1" w:unhideWhenUsed="1"/>
     <w:lsdException w:name="Outline List 2" w:semiHidden="1" w:unhideWhenUsed="1"/>
@@ -1758,8 +1857,10 @@
     <w:lsdException w:name="Table Subtle 1" w:semiHidden="1" w:unhideWhenUsed="1"/>
     <w:lsdException w:name="Table Subtle 2" w:semiHidden="1" w:unhideWhenUsed="1"/>
     <w:lsdException w:name="Table Web 1" w:semiHidden="1" w:unhideWhenUsed="1"/>
+    <w:lsdException w:name="Table Web 2" w:semiHidden="1" w:unhideWhenUsed="1"/>
     <w:lsdException w:name="Table Web 3" w:semiHidden="1" w:unhideWhenUsed="1"/>
     <w:lsdException w:name="Balloon Text" w:semiHidden="1" w:unhideWhenUsed="1"/>
+    <w:lsdException w:name="Table Theme" w:semiHidden="1" w:unhideWhenUsed="1"/>
     <w:lsdException w:name="Placeholder Text" w:semiHidden="1"/>
     <w:lsdException w:name="Light Shading"/>
     <w:lsdException w:name="Light List"/>
@@ -1779,6 +1880,8 @@
     <w:lsdException w:name="Light List Accent 1"/>
     <w:lsdException w:name="Light Grid Accent 1"/>
     <w:lsdException w:name="Medium Shading 1 Accent 1"/>
+    <w:lsdException w:name="Medium Shading 2 Accent 1"/>
+    <w:lsdException w:name="Medium List 1 Accent 1"/>
     <w:lsdException w:name="Medium List 2 Accent 1"/>
     <w:lsdException w:name="Medium Grid 1 Accent 1"/>
     <w:lsdException w:name="Medium Grid 2 Accent 1"/>
@@ -1855,6 +1958,8 @@
     <w:lsdException w:name="Medium Grid 3 Accent 6"/>
     <w:lsdException w:name="Dark List Accent 6"/>
     <w:lsdException w:name="Colorful Shading Accent 6"/>
+    <w:lsdException w:name="Colorful List Accent 6"/>
+    <w:lsdException w:name="Colorful Grid Accent 6"/>
     <w:lsdException w:name="Bibliography" w:semiHidden="1" w:unhideWhenUsed="1"/>
     <w:lsdException w:name="TOC Heading" w:semiHidden="1" w:unhideWhenUsed="1"/>
     <w:lsdException w:name="Plain Table 1" w:uiPriority="41"/>
@@ -1966,7 +2071,6 @@
     <w:lsdException w:name="Hashtag" w:semiHidden="1" w:uiPriority="99" w:unhideWhenUsed="1"/>
     <w:lsdException w:name="Unresolved Mention" w:semiHidden="1" w:uiPriority="99" w:unhideWhenUsed="1"/>
     <w:lsdException w:name="Smart Link" w:semiHidden="1" w:uiPriority="99" w:unhideWhenUsed="1"/>
-    <w:lsdException w:name="Smart Link Error" w:semiHidden="1" w:uiPriority="99" w:unhideWhenUsed="1"/>
   </w:latentStyles>
   <w:style w:type="paragraph" w:default="1" w:styleId="Normal">
     <w:name w:val="Normal"/>

</xml_diff>

<commit_message>
Uppdaterat gränssnittet så att det går att ändra på antalet celler för fler kombinationer. Uppdaterat i manualen. Ändrade så att om en url slutar med .px, eller liknande, tas det inte med. Exemplet är från Konjunkturinstitutet. De följer inte SCB:s namnstandard så programmet måste ändras lite för att fungera. Och då får det inte stöta sig med SCB.
</commit_message>
<xml_diff>
--- a/manual v4.docx
+++ b/manual v4.docx
@@ -74,7 +74,7 @@
               <w:rPr>
                 <w:noProof/>
               </w:rPr>
-              <w:t>2020-06-05</w:t>
+              <w:t>2020-06-10</w:t>
             </w:r>
             <w:r>
               <w:fldChar w:fldCharType="end"/>
@@ -130,7 +130,25 @@
           <w:b/>
           <w:sz w:val="28"/>
         </w:rPr>
-        <w:t>Manual pxwebToSAS v 4.0</w:t>
+        <w:t xml:space="preserve">Manual </w:t>
+      </w:r>
+      <w:proofErr w:type="spellStart"/>
+      <w:r>
+        <w:rPr>
+          <w:rFonts w:ascii="Arial"/>
+          <w:b/>
+          <w:sz w:val="28"/>
+        </w:rPr>
+        <w:t>pxwebToSAS</w:t>
+      </w:r>
+      <w:proofErr w:type="spellEnd"/>
+      <w:r>
+        <w:rPr>
+          <w:rFonts w:ascii="Arial"/>
+          <w:b/>
+          <w:sz w:val="28"/>
+        </w:rPr>
+        <w:t xml:space="preserve"> v 4.0</w:t>
       </w:r>
     </w:p>
     <w:p>
@@ -139,13 +157,26 @@
         <w:spacing w:before="120"/>
         <w:ind w:right="225"/>
       </w:pPr>
-      <w:r>
-        <w:t>PxwebToSAS är utvecklad och testad mot SCB:s API. Det är möjligt att den</w:t>
+      <w:proofErr w:type="spellStart"/>
+      <w:r>
+        <w:t>PxwebToSAS</w:t>
+      </w:r>
+      <w:proofErr w:type="spellEnd"/>
+      <w:r>
+        <w:t xml:space="preserve"> är utvecklad och testad mot SCB:s API. Det är möjligt att den</w:t>
       </w:r>
       <w:bookmarkStart w:id="2" w:name="Instruktion"/>
       <w:bookmarkEnd w:id="2"/>
       <w:r>
-        <w:t xml:space="preserve"> fungerar mot andra databaser som använder Pxweb med API.</w:t>
+        <w:t xml:space="preserve"> fungerar mot andra databaser som använder </w:t>
+      </w:r>
+      <w:proofErr w:type="spellStart"/>
+      <w:r>
+        <w:t>Pxweb</w:t>
+      </w:r>
+      <w:proofErr w:type="spellEnd"/>
+      <w:r>
+        <w:t xml:space="preserve"> med API.</w:t>
       </w:r>
     </w:p>
     <w:p>
@@ -171,8 +202,13 @@
         <w:spacing w:before="80"/>
         <w:ind w:right="-1"/>
       </w:pPr>
-      <w:r>
-        <w:t>PxwebToSAS startas med kommandot</w:t>
+      <w:proofErr w:type="spellStart"/>
+      <w:r>
+        <w:t>PxwebToSAS</w:t>
+      </w:r>
+      <w:proofErr w:type="spellEnd"/>
+      <w:r>
+        <w:t xml:space="preserve"> startas med kommandot</w:t>
       </w:r>
     </w:p>
     <w:p>
@@ -185,15 +221,24 @@
         <w:spacing w:before="80"/>
         <w:ind w:right="-1"/>
       </w:pPr>
-      <w:r>
-        <w:t>packet.getData(</w:t>
-      </w:r>
+      <w:proofErr w:type="spellStart"/>
+      <w:proofErr w:type="gramStart"/>
+      <w:r>
+        <w:t>packet.getData</w:t>
+      </w:r>
+      <w:proofErr w:type="spellEnd"/>
+      <w:proofErr w:type="gramEnd"/>
+      <w:r>
+        <w:t>(</w:t>
+      </w:r>
+      <w:proofErr w:type="spellStart"/>
       <w:r>
         <w:rPr>
           <w:i/>
         </w:rPr>
         <w:t>url</w:t>
       </w:r>
+      <w:proofErr w:type="spellEnd"/>
       <w:r>
         <w:t>)</w:t>
       </w:r>
@@ -208,24 +253,35 @@
         <w:spacing w:before="80"/>
         <w:ind w:right="-1"/>
       </w:pPr>
-      <w:r>
-        <w:t>packet.getData(</w:t>
-      </w:r>
+      <w:proofErr w:type="spellStart"/>
+      <w:proofErr w:type="gramStart"/>
+      <w:r>
+        <w:t>packet.getData</w:t>
+      </w:r>
+      <w:proofErr w:type="spellEnd"/>
+      <w:proofErr w:type="gramEnd"/>
+      <w:r>
+        <w:t>(</w:t>
+      </w:r>
+      <w:proofErr w:type="spellStart"/>
       <w:r>
         <w:rPr>
           <w:i/>
         </w:rPr>
         <w:t>url</w:t>
       </w:r>
+      <w:proofErr w:type="spellEnd"/>
       <w:r>
         <w:t xml:space="preserve">, </w:t>
       </w:r>
+      <w:proofErr w:type="spellStart"/>
       <w:r>
         <w:rPr>
           <w:i/>
         </w:rPr>
         <w:t>libname</w:t>
       </w:r>
+      <w:proofErr w:type="spellEnd"/>
       <w:r>
         <w:t>)</w:t>
       </w:r>
@@ -240,23 +296,53 @@
         <w:spacing w:before="80"/>
         <w:ind w:right="-1"/>
       </w:pPr>
-      <w:r>
-        <w:t>packet.getData(</w:t>
-      </w:r>
+      <w:proofErr w:type="spellStart"/>
+      <w:proofErr w:type="gramStart"/>
+      <w:r>
+        <w:t>packet.getData</w:t>
+      </w:r>
+      <w:proofErr w:type="spellEnd"/>
+      <w:proofErr w:type="gramEnd"/>
+      <w:r>
+        <w:t>(</w:t>
+      </w:r>
+      <w:proofErr w:type="spellStart"/>
       <w:r>
         <w:rPr>
           <w:i/>
         </w:rPr>
         <w:t>url</w:t>
       </w:r>
+      <w:proofErr w:type="spellEnd"/>
       <w:r>
         <w:t xml:space="preserve">, </w:t>
       </w:r>
+      <w:proofErr w:type="spellStart"/>
       <w:r>
         <w:rPr>
           <w:i/>
-        </w:rPr>
-        <w:t>libname, tabell)</w:t>
+          <w:iCs/>
+        </w:rPr>
+        <w:t>maxCells</w:t>
+      </w:r>
+      <w:proofErr w:type="spellEnd"/>
+      <w:r>
+        <w:rPr>
+          <w:i/>
+          <w:iCs/>
+        </w:rPr>
+        <w:t xml:space="preserve">, </w:t>
+      </w:r>
+      <w:proofErr w:type="spellStart"/>
+      <w:r>
+        <w:rPr>
+          <w:i/>
+        </w:rPr>
+        <w:t>libname</w:t>
+      </w:r>
+      <w:proofErr w:type="spellEnd"/>
+      <w:r>
+        <w:t>)</w:t>
       </w:r>
     </w:p>
     <w:p>
@@ -269,34 +355,117 @@
         <w:spacing w:before="80"/>
         <w:ind w:right="-1"/>
       </w:pPr>
-      <w:r>
-        <w:t>packet.getData(</w:t>
-      </w:r>
+      <w:proofErr w:type="spellStart"/>
+      <w:proofErr w:type="gramStart"/>
+      <w:r>
+        <w:t>packet.getData</w:t>
+      </w:r>
+      <w:proofErr w:type="spellEnd"/>
+      <w:proofErr w:type="gramEnd"/>
+      <w:r>
+        <w:t>(</w:t>
+      </w:r>
+      <w:proofErr w:type="spellStart"/>
       <w:r>
         <w:rPr>
           <w:i/>
         </w:rPr>
         <w:t>url</w:t>
       </w:r>
+      <w:proofErr w:type="spellEnd"/>
       <w:r>
         <w:t xml:space="preserve">, </w:t>
       </w:r>
+      <w:proofErr w:type="spellStart"/>
+      <w:r>
+        <w:rPr>
+          <w:i/>
+        </w:rPr>
+        <w:t>libname</w:t>
+      </w:r>
+      <w:proofErr w:type="spellEnd"/>
+      <w:r>
+        <w:rPr>
+          <w:i/>
+        </w:rPr>
+        <w:t>, tabell)</w:t>
+      </w:r>
+    </w:p>
+    <w:p>
+      <w:pPr>
+        <w:pStyle w:val="Brdtext"/>
+        <w:numPr>
+          <w:ilvl w:val="0"/>
+          <w:numId w:val="2"/>
+        </w:numPr>
+        <w:spacing w:before="80"/>
+        <w:ind w:right="-1"/>
+      </w:pPr>
+      <w:proofErr w:type="spellStart"/>
+      <w:proofErr w:type="gramStart"/>
+      <w:r>
+        <w:t>packet.getData</w:t>
+      </w:r>
+      <w:proofErr w:type="spellEnd"/>
+      <w:proofErr w:type="gramEnd"/>
+      <w:r>
+        <w:t>(</w:t>
+      </w:r>
+      <w:proofErr w:type="spellStart"/>
+      <w:r>
+        <w:rPr>
+          <w:i/>
+        </w:rPr>
+        <w:t>url</w:t>
+      </w:r>
+      <w:proofErr w:type="spellEnd"/>
+      <w:r>
+        <w:t xml:space="preserve">, </w:t>
+      </w:r>
+      <w:proofErr w:type="spellStart"/>
       <w:r>
         <w:rPr>
           <w:i/>
           <w:iCs/>
         </w:rPr>
-        <w:t xml:space="preserve">maxCells, </w:t>
-      </w:r>
+        <w:t>maxCells</w:t>
+      </w:r>
+      <w:proofErr w:type="spellEnd"/>
       <w:r>
         <w:rPr>
           <w:i/>
-        </w:rPr>
-        <w:t>libname, tabell</w:t>
+          <w:iCs/>
+        </w:rPr>
+        <w:t xml:space="preserve">, </w:t>
+      </w:r>
+      <w:proofErr w:type="spellStart"/>
+      <w:r>
+        <w:rPr>
+          <w:i/>
+        </w:rPr>
+        <w:t>libname</w:t>
+      </w:r>
+      <w:proofErr w:type="spellEnd"/>
+      <w:r>
+        <w:rPr>
+          <w:i/>
+        </w:rPr>
+        <w:t>, tabell</w:t>
       </w:r>
       <w:r>
         <w:t>)</w:t>
       </w:r>
+    </w:p>
+    <w:p>
+      <w:pPr>
+        <w:pStyle w:val="Brdtext"/>
+        <w:numPr>
+          <w:ilvl w:val="0"/>
+          <w:numId w:val="2"/>
+        </w:numPr>
+        <w:spacing w:before="80"/>
+        <w:ind w:right="-1"/>
+      </w:pPr>
     </w:p>
     <w:p>
       <w:pPr>
@@ -304,14 +473,38 @@
         <w:spacing w:before="80"/>
         <w:ind w:right="-1"/>
       </w:pPr>
+      <w:proofErr w:type="spellStart"/>
       <w:r>
         <w:rPr>
           <w:i/>
         </w:rPr>
-        <w:t xml:space="preserve">url </w:t>
-      </w:r>
-      <w:r>
-        <w:t>är adressen till api. API:et till ett uttag finns längst ner på varje uttag från den statistiska databasen. Kopiera raden URL.</w:t>
+        <w:t>url</w:t>
+      </w:r>
+      <w:proofErr w:type="spellEnd"/>
+      <w:r>
+        <w:rPr>
+          <w:i/>
+        </w:rPr>
+        <w:t xml:space="preserve"> </w:t>
+      </w:r>
+      <w:r>
+        <w:t xml:space="preserve">är adressen till </w:t>
+      </w:r>
+      <w:proofErr w:type="spellStart"/>
+      <w:r>
+        <w:t>api</w:t>
+      </w:r>
+      <w:proofErr w:type="spellEnd"/>
+      <w:r>
+        <w:t xml:space="preserve">. </w:t>
+      </w:r>
+      <w:proofErr w:type="spellStart"/>
+      <w:r>
+        <w:t>API:et</w:t>
+      </w:r>
+      <w:proofErr w:type="spellEnd"/>
+      <w:r>
+        <w:t xml:space="preserve"> till ett uttag finns längst ner på varje uttag från den statistiska databasen. Kopiera raden URL.</w:t>
       </w:r>
     </w:p>
     <w:p>
@@ -335,14 +528,46 @@
         <w:pStyle w:val="Brdtext"/>
         <w:ind w:right="565"/>
       </w:pPr>
+      <w:proofErr w:type="spellStart"/>
       <w:r>
         <w:rPr>
           <w:i/>
         </w:rPr>
-        <w:t xml:space="preserve">Libname </w:t>
-      </w:r>
-      <w:r>
-        <w:t>är libname där datafilen lagras, eller skall lagras. Default är work. Tabell är namnet på tabellen, default är namnet i api.</w:t>
+        <w:t>Libname</w:t>
+      </w:r>
+      <w:proofErr w:type="spellEnd"/>
+      <w:r>
+        <w:rPr>
+          <w:i/>
+        </w:rPr>
+        <w:t xml:space="preserve"> </w:t>
+      </w:r>
+      <w:r>
+        <w:t xml:space="preserve">är </w:t>
+      </w:r>
+      <w:proofErr w:type="spellStart"/>
+      <w:r>
+        <w:t>libname</w:t>
+      </w:r>
+      <w:proofErr w:type="spellEnd"/>
+      <w:r>
+        <w:t xml:space="preserve"> där datafilen lagras, eller skall lagras. Default är </w:t>
+      </w:r>
+      <w:proofErr w:type="spellStart"/>
+      <w:r>
+        <w:t>work</w:t>
+      </w:r>
+      <w:proofErr w:type="spellEnd"/>
+      <w:r>
+        <w:t xml:space="preserve">. Tabell är namnet på tabellen, default är namnet i </w:t>
+      </w:r>
+      <w:proofErr w:type="spellStart"/>
+      <w:r>
+        <w:t>api</w:t>
+      </w:r>
+      <w:proofErr w:type="spellEnd"/>
+      <w:r>
+        <w:t>.</w:t>
       </w:r>
     </w:p>
     <w:p>
@@ -382,6 +607,7 @@
           <w:sz w:val="18"/>
         </w:rPr>
       </w:pPr>
+      <w:proofErr w:type="spellStart"/>
       <w:r>
         <w:rPr>
           <w:rFonts w:ascii="Courier New"/>
@@ -389,7 +615,17 @@
           <w:color w:val="000080"/>
           <w:sz w:val="18"/>
         </w:rPr>
-        <w:t>proc ds2</w:t>
+        <w:t>proc</w:t>
+      </w:r>
+      <w:proofErr w:type="spellEnd"/>
+      <w:r>
+        <w:rPr>
+          <w:rFonts w:ascii="Courier New"/>
+          <w:b/>
+          <w:color w:val="000080"/>
+          <w:sz w:val="18"/>
+        </w:rPr>
+        <w:t xml:space="preserve"> ds2</w:t>
       </w:r>
       <w:r>
         <w:rPr>
@@ -413,7 +649,25 @@
           <w:color w:val="0000FF"/>
           <w:sz w:val="18"/>
         </w:rPr>
-        <w:t>data _null_</w:t>
+        <w:t>data _</w:t>
+      </w:r>
+      <w:proofErr w:type="spellStart"/>
+      <w:r>
+        <w:rPr>
+          <w:rFonts w:ascii="Courier New"/>
+          <w:color w:val="0000FF"/>
+          <w:sz w:val="18"/>
+        </w:rPr>
+        <w:t>null</w:t>
+      </w:r>
+      <w:proofErr w:type="spellEnd"/>
+      <w:r>
+        <w:rPr>
+          <w:rFonts w:ascii="Courier New"/>
+          <w:color w:val="0000FF"/>
+          <w:sz w:val="18"/>
+        </w:rPr>
+        <w:t>_</w:t>
       </w:r>
       <w:r>
         <w:rPr>
@@ -441,13 +695,41 @@
         </w:rPr>
         <w:t xml:space="preserve">declare package </w:t>
       </w:r>
+      <w:proofErr w:type="gramStart"/>
       <w:r>
         <w:rPr>
           <w:rFonts w:ascii="Courier New"/>
           <w:sz w:val="18"/>
           <w:lang w:val="en-GB"/>
         </w:rPr>
-        <w:t xml:space="preserve">sasuser.pxwebToSAS3A getData(); </w:t>
+        <w:t>sasuser.pxwebToSAS</w:t>
+      </w:r>
+      <w:proofErr w:type="gramEnd"/>
+      <w:r>
+        <w:rPr>
+          <w:rFonts w:ascii="Courier New"/>
+          <w:sz w:val="18"/>
+          <w:lang w:val="en-GB"/>
+        </w:rPr>
+        <w:t xml:space="preserve">3A </w:t>
+      </w:r>
+      <w:proofErr w:type="spellStart"/>
+      <w:r>
+        <w:rPr>
+          <w:rFonts w:ascii="Courier New"/>
+          <w:sz w:val="18"/>
+          <w:lang w:val="en-GB"/>
+        </w:rPr>
+        <w:t>getData</w:t>
+      </w:r>
+      <w:proofErr w:type="spellEnd"/>
+      <w:r>
+        <w:rPr>
+          <w:rFonts w:ascii="Courier New"/>
+          <w:sz w:val="18"/>
+          <w:lang w:val="en-GB"/>
+        </w:rPr>
+        <w:t xml:space="preserve">(); </w:t>
       </w:r>
       <w:r>
         <w:rPr>
@@ -482,8 +764,18 @@
           <w:sz w:val="18"/>
           <w:lang w:val="en-GB"/>
         </w:rPr>
-        <w:t>) url</w:t>
-      </w:r>
+        <w:t xml:space="preserve">) </w:t>
+      </w:r>
+      <w:proofErr w:type="spellStart"/>
+      <w:r>
+        <w:rPr>
+          <w:rFonts w:ascii="Courier New"/>
+          <w:sz w:val="18"/>
+          <w:lang w:val="en-GB"/>
+        </w:rPr>
+        <w:t>url</w:t>
+      </w:r>
+      <w:proofErr w:type="spellEnd"/>
     </w:p>
     <w:p>
       <w:pPr>
@@ -501,8 +793,30 @@
           <w:sz w:val="18"/>
           <w:lang w:val="en-GB"/>
         </w:rPr>
-        <w:t>declare integer rc;</w:t>
-      </w:r>
+        <w:t xml:space="preserve">declare integer </w:t>
+      </w:r>
+      <w:proofErr w:type="spellStart"/>
+      <w:proofErr w:type="gramStart"/>
+      <w:r>
+        <w:rPr>
+          <w:rFonts w:ascii="Courier New"/>
+          <w:color w:val="0000FF"/>
+          <w:sz w:val="18"/>
+          <w:lang w:val="en-GB"/>
+        </w:rPr>
+        <w:t>rc</w:t>
+      </w:r>
+      <w:proofErr w:type="spellEnd"/>
+      <w:r>
+        <w:rPr>
+          <w:rFonts w:ascii="Courier New"/>
+          <w:color w:val="0000FF"/>
+          <w:sz w:val="18"/>
+          <w:lang w:val="en-GB"/>
+        </w:rPr>
+        <w:t>;</w:t>
+      </w:r>
+      <w:proofErr w:type="gramEnd"/>
     </w:p>
     <w:p>
       <w:pPr>
@@ -557,7 +871,25 @@
           <w:color w:val="800080"/>
           <w:sz w:val="18"/>
         </w:rPr>
-        <w:t>101A/BefolkningNy'</w:t>
+        <w:t>101A/</w:t>
+      </w:r>
+      <w:proofErr w:type="spellStart"/>
+      <w:r>
+        <w:rPr>
+          <w:rFonts w:ascii="Courier New"/>
+          <w:color w:val="800080"/>
+          <w:sz w:val="18"/>
+        </w:rPr>
+        <w:t>BefolkningNy</w:t>
+      </w:r>
+      <w:proofErr w:type="spellEnd"/>
+      <w:r>
+        <w:rPr>
+          <w:rFonts w:ascii="Courier New"/>
+          <w:color w:val="800080"/>
+          <w:sz w:val="18"/>
+        </w:rPr>
+        <w:t>'</w:t>
       </w:r>
       <w:r>
         <w:rPr>
@@ -575,13 +907,39 @@
           <w:sz w:val="18"/>
         </w:rPr>
       </w:pPr>
-      <w:r>
-        <w:rPr>
-          <w:rFonts w:ascii="Courier New"/>
-          <w:sz w:val="18"/>
-        </w:rPr>
-        <w:t>rc=getData.getData(url,</w:t>
-      </w:r>
+      <w:proofErr w:type="spellStart"/>
+      <w:r>
+        <w:rPr>
+          <w:rFonts w:ascii="Courier New"/>
+          <w:sz w:val="18"/>
+        </w:rPr>
+        <w:t>rc</w:t>
+      </w:r>
+      <w:proofErr w:type="spellEnd"/>
+      <w:r>
+        <w:rPr>
+          <w:rFonts w:ascii="Courier New"/>
+          <w:sz w:val="18"/>
+        </w:rPr>
+        <w:t>=</w:t>
+      </w:r>
+      <w:proofErr w:type="spellStart"/>
+      <w:r>
+        <w:rPr>
+          <w:rFonts w:ascii="Courier New"/>
+          <w:sz w:val="18"/>
+        </w:rPr>
+        <w:t>getData.getData</w:t>
+      </w:r>
+      <w:proofErr w:type="spellEnd"/>
+      <w:r>
+        <w:rPr>
+          <w:rFonts w:ascii="Courier New"/>
+          <w:sz w:val="18"/>
+        </w:rPr>
+        <w:t>(url,</w:t>
+      </w:r>
+      <w:proofErr w:type="gramStart"/>
       <w:r>
         <w:rPr>
           <w:rFonts w:ascii="Courier New"/>
@@ -591,6 +949,7 @@
         </w:rPr>
         <w:t>50000</w:t>
       </w:r>
+      <w:proofErr w:type="gramEnd"/>
       <w:r>
         <w:rPr>
           <w:rFonts w:ascii="Courier New"/>
@@ -622,6 +981,7 @@
         </w:rPr>
         <w:t xml:space="preserve">; </w:t>
       </w:r>
+      <w:proofErr w:type="spellStart"/>
       <w:r>
         <w:rPr>
           <w:rFonts w:ascii="Courier New"/>
@@ -630,6 +990,7 @@
         </w:rPr>
         <w:t>enddata</w:t>
       </w:r>
+      <w:proofErr w:type="spellEnd"/>
       <w:r>
         <w:rPr>
           <w:rFonts w:ascii="Courier New"/>
@@ -646,6 +1007,8 @@
           <w:sz w:val="18"/>
         </w:rPr>
       </w:pPr>
+      <w:proofErr w:type="spellStart"/>
+      <w:proofErr w:type="gramStart"/>
       <w:r>
         <w:rPr>
           <w:rFonts w:ascii="Courier New"/>
@@ -671,6 +1034,8 @@
         </w:rPr>
         <w:t>quit</w:t>
       </w:r>
+      <w:proofErr w:type="spellEnd"/>
+      <w:proofErr w:type="gramEnd"/>
       <w:r>
         <w:rPr>
           <w:rFonts w:ascii="Courier New"/>
@@ -691,9 +1056,11 @@
       <w:r>
         <w:t xml:space="preserve">Funktionen installeras genom att koden i filen </w:t>
       </w:r>
+      <w:proofErr w:type="spellStart"/>
       <w:r>
         <w:t>pxweb_installation.sas</w:t>
       </w:r>
+      <w:proofErr w:type="spellEnd"/>
       <w:r>
         <w:t xml:space="preserve"> körs. Överst i filen sätts en makrovariabel, </w:t>
       </w:r>
@@ -706,8 +1073,21 @@
           <w:shd w:val="clear" w:color="auto" w:fill="FFFFFF"/>
           <w:lang w:eastAsia="sv-SE"/>
         </w:rPr>
-        <w:t>%let</w:t>
-      </w:r>
+        <w:t>%</w:t>
+      </w:r>
+      <w:proofErr w:type="spellStart"/>
+      <w:r>
+        <w:rPr>
+          <w:rFonts w:ascii="Courier New" w:hAnsi="Courier New" w:cs="Courier New"/>
+          <w:color w:val="0000FF"/>
+          <w:sz w:val="20"/>
+          <w:szCs w:val="20"/>
+          <w:shd w:val="clear" w:color="auto" w:fill="FFFFFF"/>
+          <w:lang w:eastAsia="sv-SE"/>
+        </w:rPr>
+        <w:t>let</w:t>
+      </w:r>
+      <w:proofErr w:type="spellEnd"/>
       <w:r>
         <w:rPr>
           <w:rFonts w:ascii="Courier New" w:hAnsi="Courier New" w:cs="Courier New"/>
@@ -717,19 +1097,70 @@
           <w:shd w:val="clear" w:color="auto" w:fill="FFFFFF"/>
           <w:lang w:eastAsia="sv-SE"/>
         </w:rPr>
-        <w:t xml:space="preserve"> prgLib=WORK</w:t>
-      </w:r>
-      <w:r>
-        <w:t>; Den styr i vilket sas-bibliotek, libname, som programmet sparas i.</w:t>
-      </w:r>
-      <w:r>
-        <w:t xml:space="preserve"> Default sparas den i work och försvinner när sas sessionen avslutas.</w:t>
-      </w:r>
-    </w:p>
-    <w:p>
+        <w:t xml:space="preserve"> </w:t>
+      </w:r>
+      <w:proofErr w:type="spellStart"/>
+      <w:r>
+        <w:rPr>
+          <w:rFonts w:ascii="Courier New" w:hAnsi="Courier New" w:cs="Courier New"/>
+          <w:color w:val="000000"/>
+          <w:sz w:val="20"/>
+          <w:szCs w:val="20"/>
+          <w:shd w:val="clear" w:color="auto" w:fill="FFFFFF"/>
+          <w:lang w:eastAsia="sv-SE"/>
+        </w:rPr>
+        <w:t>prgLib</w:t>
+      </w:r>
+      <w:proofErr w:type="spellEnd"/>
+      <w:r>
+        <w:rPr>
+          <w:rFonts w:ascii="Courier New" w:hAnsi="Courier New" w:cs="Courier New"/>
+          <w:color w:val="000000"/>
+          <w:sz w:val="20"/>
+          <w:szCs w:val="20"/>
+          <w:shd w:val="clear" w:color="auto" w:fill="FFFFFF"/>
+          <w:lang w:eastAsia="sv-SE"/>
+        </w:rPr>
+        <w:t>=WORK</w:t>
+      </w:r>
+      <w:r>
+        <w:t xml:space="preserve">; Den styr i vilket </w:t>
+      </w:r>
       <w:r>
         <w:lastRenderedPageBreak/>
-        <w:t>Genom att spara den i ett annat lib, till exempel SASUSER, kan funktionen åberopas från alla sas-program som skrivs.</w:t>
+        <w:t xml:space="preserve">sas-bibliotek, </w:t>
+      </w:r>
+      <w:proofErr w:type="spellStart"/>
+      <w:r>
+        <w:t>libname</w:t>
+      </w:r>
+      <w:proofErr w:type="spellEnd"/>
+      <w:r>
+        <w:t>, som programmet sparas i.</w:t>
+      </w:r>
+      <w:r>
+        <w:t xml:space="preserve"> Default sparas den i </w:t>
+      </w:r>
+      <w:proofErr w:type="spellStart"/>
+      <w:r>
+        <w:t>work</w:t>
+      </w:r>
+      <w:proofErr w:type="spellEnd"/>
+      <w:r>
+        <w:t xml:space="preserve"> och försvinner när sas sessionen avslutas.</w:t>
+      </w:r>
+    </w:p>
+    <w:p>
+      <w:r>
+        <w:t xml:space="preserve">Genom att spara den i ett annat </w:t>
+      </w:r>
+      <w:proofErr w:type="spellStart"/>
+      <w:r>
+        <w:t>lib</w:t>
+      </w:r>
+      <w:proofErr w:type="spellEnd"/>
+      <w:r>
+        <w:t>, till exempel SASUSER, kan funktionen åberopas från alla sas-program som skrivs.</w:t>
       </w:r>
     </w:p>
     <w:p>
@@ -789,7 +1220,15 @@
           </w:tcPr>
           <w:p>
             <w:r>
-              <w:t>Ingen uppdatering har hittas.</w:t>
+              <w:t xml:space="preserve">Ingen uppdatering har </w:t>
+            </w:r>
+            <w:proofErr w:type="gramStart"/>
+            <w:r>
+              <w:t>hittas</w:t>
+            </w:r>
+            <w:proofErr w:type="gramEnd"/>
+            <w:r>
+              <w:t>.</w:t>
             </w:r>
           </w:p>
         </w:tc>
@@ -833,7 +1272,15 @@
           </w:tcPr>
           <w:p>
             <w:r>
-              <w:t>Ett fel inträffade när texten lästet.</w:t>
+              <w:t xml:space="preserve">Ett fel inträffade när texten </w:t>
+            </w:r>
+            <w:proofErr w:type="spellStart"/>
+            <w:r>
+              <w:t>lästet</w:t>
+            </w:r>
+            <w:proofErr w:type="spellEnd"/>
+            <w:r>
+              <w:t>.</w:t>
             </w:r>
           </w:p>
         </w:tc>
@@ -853,7 +1300,15 @@
         <w:t xml:space="preserve">Om en hämtad tabell sparas i ett permanent sas-bibliotek hämtas endast </w:t>
       </w:r>
       <w:r>
-        <w:t xml:space="preserve">nya data nästa gång funktionen körs. Finns inga uppdateringar skrivs det ut i loggen och </w:t>
+        <w:t xml:space="preserve">nya data nästa </w:t>
+      </w:r>
+      <w:proofErr w:type="gramStart"/>
+      <w:r>
+        <w:t>gång funktionen</w:t>
+      </w:r>
+      <w:proofErr w:type="gramEnd"/>
+      <w:r>
+        <w:t xml:space="preserve"> körs. Finns inga uppdateringar skrivs det ut i loggen och </w:t>
       </w:r>
       <w:r>
         <w:t>1</w:t>

</xml_diff>